<commit_message>
Modificando diseres no curriculo e add a logo da mazars alem de aliminar codigo Jquery
</commit_message>
<xml_diff>
--- a/docs/Currículo Guilherme Fogo.docx
+++ b/docs/Currículo Guilherme Fogo.docx
@@ -388,35 +388,37 @@
     </w:p>
     <w:p>
       <w:pPr>
-        <w:shd w:val="clear" w:color="auto" w:fill="FFFFFF"/>
-        <w:spacing w:before="240" w:after="0" w:line="240" w:lineRule="auto"/>
-        <w:ind w:firstLine="697"/>
-        <w:jc w:val="both"/>
-        <w:rPr>
-          <w:rFonts w:ascii="Arial" w:eastAsia="Arial" w:hAnsi="Arial" w:cs="Arial"/>
-        </w:rPr>
-      </w:pPr>
-      <w:bookmarkStart w:id="0" w:name="_gjdgxs" w:colFirst="0" w:colLast="0"/>
+        <w:ind w:left="720" w:firstLine="720"/>
+        <w:rPr>
+          <w:rFonts w:ascii="Arial" w:hAnsi="Arial" w:cs="Arial"/>
+        </w:rPr>
+      </w:pPr>
+      <w:r>
+        <w:rPr>
+          <w:rFonts w:ascii="Arial" w:hAnsi="Arial" w:cs="Arial"/>
+        </w:rPr>
+        <w:t>Sempre estar em constante aprendizado com a área de TI, atuando ativamente para o meu crescimento profissional e</w:t>
+      </w:r>
+      <w:r>
+        <w:rPr>
+          <w:rFonts w:ascii="Arial" w:hAnsi="Arial" w:cs="Arial"/>
+        </w:rPr>
+        <w:t xml:space="preserve"> </w:t>
+      </w:r>
+      <w:r>
+        <w:rPr>
+          <w:rFonts w:ascii="Arial" w:hAnsi="Arial" w:cs="Arial"/>
+        </w:rPr>
+        <w:t>dos meus parceiros (as), com foco sempre no Desenvolvimento S</w:t>
+      </w:r>
+      <w:bookmarkStart w:id="0" w:name="_GoBack"/>
       <w:bookmarkEnd w:id="0"/>
       <w:r>
         <w:rPr>
-          <w:rFonts w:ascii="Arial" w:eastAsia="Arial" w:hAnsi="Arial" w:cs="Arial"/>
-        </w:rPr>
-        <w:t xml:space="preserve">Trabalhar na área de desenvolvimento de software, atuando ativamente nas resoluções de problemas, buscando constante aprendizado. Podendo auxiliar na instalação e manutenção de equipamentos.  </w:t>
-      </w:r>
-      <w:bookmarkStart w:id="1" w:name="_GoBack"/>
-      <w:bookmarkEnd w:id="1"/>
-    </w:p>
-    <w:p>
-      <w:pPr>
-        <w:shd w:val="clear" w:color="auto" w:fill="FFFFFF"/>
-        <w:spacing w:before="240" w:after="0" w:line="240" w:lineRule="auto"/>
-        <w:ind w:firstLine="697"/>
-        <w:jc w:val="both"/>
-        <w:rPr>
-          <w:rFonts w:ascii="Arial" w:eastAsia="Arial" w:hAnsi="Arial" w:cs="Arial"/>
-        </w:rPr>
-      </w:pPr>
+          <w:rFonts w:ascii="Arial" w:hAnsi="Arial" w:cs="Arial"/>
+        </w:rPr>
+        <w:t>eguro de aplicações WEB e CyberSecurity</w:t>
+      </w:r>
     </w:p>
     <w:p>
       <w:pPr>

</xml_diff>